<commit_message>
implemented return and partially completed documentation
</commit_message>
<xml_diff>
--- a/documentation/docBase.docx
+++ b/documentation/docBase.docx
@@ -45,21 +45,7 @@
           <w:rStyle w:val="BookTitle"/>
           <w:sz w:val="48"/>
         </w:rPr>
-        <w:t>Semester</w:t>
-      </w:r>
-      <w:r>
-        <w:rPr>
-          <w:rStyle w:val="BookTitle"/>
-          <w:sz w:val="48"/>
-        </w:rPr>
-        <w:t xml:space="preserve"> </w:t>
-      </w:r>
-      <w:r>
-        <w:rPr>
-          <w:rStyle w:val="BookTitle"/>
-          <w:sz w:val="48"/>
-        </w:rPr>
-        <w:t>YEAR</w:t>
+        <w:t>Summer 2023</w:t>
       </w:r>
     </w:p>
     <w:p>
@@ -84,7 +70,7 @@
           <w:rStyle w:val="BookTitle"/>
           <w:sz w:val="48"/>
         </w:rPr>
-        <w:t>Student name</w:t>
+        <w:t>Pedro Grande</w:t>
       </w:r>
     </w:p>
     <w:p>
@@ -100,7 +86,7 @@
           <w:rStyle w:val="BookTitle"/>
           <w:sz w:val="48"/>
         </w:rPr>
-        <w:t>Student ID</w:t>
+        <w:t>921149265</w:t>
       </w:r>
     </w:p>
     <w:p>
@@ -116,7 +102,14 @@
           <w:rStyle w:val="BookTitle"/>
           <w:sz w:val="48"/>
         </w:rPr>
-        <w:t>Class</w:t>
+        <w:t>C</w:t>
+      </w:r>
+      <w:r>
+        <w:rPr>
+          <w:rStyle w:val="BookTitle"/>
+          <w:sz w:val="48"/>
+        </w:rPr>
+        <w:t>SC 413.01</w:t>
       </w:r>
     </w:p>
     <w:p>
@@ -132,17 +125,8 @@
           <w:rStyle w:val="BookTitle"/>
           <w:sz w:val="48"/>
         </w:rPr>
-        <w:t>GitHub Repository Link</w:t>
-      </w:r>
-    </w:p>
-    <w:p>
-      <w:pPr>
-        <w:jc w:val="center"/>
-        <w:rPr>
-          <w:rStyle w:val="BookTitle"/>
-          <w:sz w:val="48"/>
-        </w:rPr>
-      </w:pPr>
+        <w:t>https://github.com/csc413-SFSU-Souza/csc413-p2-PFGrande/tree/main</w:t>
+      </w:r>
     </w:p>
     <w:p>
       <w:pPr>
@@ -706,7 +690,7 @@
                 <w:noProof/>
                 <w:webHidden/>
               </w:rPr>
-              <w:t>3</w:t>
+              <w:t>4</w:t>
             </w:r>
             <w:r>
               <w:rPr>
@@ -790,7 +774,7 @@
                 <w:noProof/>
                 <w:webHidden/>
               </w:rPr>
-              <w:t>3</w:t>
+              <w:t>4</w:t>
             </w:r>
             <w:r>
               <w:rPr>
@@ -874,7 +858,7 @@
                 <w:noProof/>
                 <w:webHidden/>
               </w:rPr>
-              <w:t>3</w:t>
+              <w:t>4</w:t>
             </w:r>
             <w:r>
               <w:rPr>
@@ -958,7 +942,7 @@
                 <w:noProof/>
                 <w:webHidden/>
               </w:rPr>
-              <w:t>3</w:t>
+              <w:t>4</w:t>
             </w:r>
             <w:r>
               <w:rPr>
@@ -1042,7 +1026,7 @@
                 <w:noProof/>
                 <w:webHidden/>
               </w:rPr>
-              <w:t>3</w:t>
+              <w:t>4</w:t>
             </w:r>
             <w:r>
               <w:rPr>
@@ -1126,7 +1110,7 @@
                 <w:noProof/>
                 <w:webHidden/>
               </w:rPr>
-              <w:t>3</w:t>
+              <w:t>4</w:t>
             </w:r>
             <w:r>
               <w:rPr>
@@ -1210,7 +1194,7 @@
                 <w:noProof/>
                 <w:webHidden/>
               </w:rPr>
-              <w:t>3</w:t>
+              <w:t>4</w:t>
             </w:r>
             <w:r>
               <w:rPr>
@@ -1296,6 +1280,22 @@
       <w:bookmarkEnd w:id="1"/>
     </w:p>
     <w:p>
+      <w:r>
+        <w:t>The Interpreter application</w:t>
+      </w:r>
+      <w:r>
+        <w:t xml:space="preserve"> is programmed to interpret a simple programming language. It runs programs written in .cod files and it </w:t>
+      </w:r>
+      <w:proofErr w:type="gramStart"/>
+      <w:r>
+        <w:t>has the ability to</w:t>
+      </w:r>
+      <w:proofErr w:type="gramEnd"/>
+      <w:r>
+        <w:t xml:space="preserve"> read and write to the terminal.</w:t>
+      </w:r>
+    </w:p>
+    <w:p>
       <w:pPr>
         <w:pStyle w:val="Heading2"/>
         <w:rPr>
@@ -1322,6 +1322,179 @@
       <w:bookmarkEnd w:id="2"/>
     </w:p>
     <w:p>
+      <w:r>
+        <w:t xml:space="preserve">The Interpreter parses .cod files to create instances of </w:t>
+      </w:r>
+      <w:proofErr w:type="spellStart"/>
+      <w:r>
+        <w:t>ByteCode</w:t>
+      </w:r>
+      <w:proofErr w:type="spellEnd"/>
+      <w:r>
+        <w:t xml:space="preserve"> classes. The </w:t>
+      </w:r>
+      <w:proofErr w:type="spellStart"/>
+      <w:r>
+        <w:t>ByteCodes</w:t>
+      </w:r>
+      <w:proofErr w:type="spellEnd"/>
+      <w:r>
+        <w:t xml:space="preserve"> are used to execute commands and manipulate the Run Time Stack. The Run Time Stack stores numerical values declared by the programmer writing the .cod files. The Virtual Machine class prevents the </w:t>
+      </w:r>
+      <w:proofErr w:type="spellStart"/>
+      <w:r>
+        <w:t>ByteCodes</w:t>
+      </w:r>
+      <w:proofErr w:type="spellEnd"/>
+      <w:r>
+        <w:t xml:space="preserve"> from directly manipulating the run time stack. The virtual machine class is the class that executes the </w:t>
+      </w:r>
+      <w:proofErr w:type="spellStart"/>
+      <w:r>
+        <w:t>ByteCodes</w:t>
+      </w:r>
+      <w:proofErr w:type="spellEnd"/>
+      <w:r>
+        <w:t xml:space="preserve"> in cod files. The virtual machine class includes functions used by the </w:t>
+      </w:r>
+      <w:proofErr w:type="spellStart"/>
+      <w:r>
+        <w:t>ByteCodes</w:t>
+      </w:r>
+      <w:proofErr w:type="spellEnd"/>
+      <w:r>
+        <w:t xml:space="preserve"> to manipulate the </w:t>
+      </w:r>
+      <w:proofErr w:type="spellStart"/>
+      <w:r>
+        <w:t>RunTimeStack</w:t>
+      </w:r>
+      <w:proofErr w:type="spellEnd"/>
+      <w:r>
+        <w:t xml:space="preserve"> and to check if their execution is viable. </w:t>
+      </w:r>
+    </w:p>
+    <w:p>
+      <w:r>
+        <w:t xml:space="preserve">The Program class stores the </w:t>
+      </w:r>
+      <w:proofErr w:type="spellStart"/>
+      <w:r>
+        <w:t>ByteCodes</w:t>
+      </w:r>
+      <w:proofErr w:type="spellEnd"/>
+      <w:r>
+        <w:t xml:space="preserve"> </w:t>
+      </w:r>
+      <w:r>
+        <w:t xml:space="preserve">in a list </w:t>
+      </w:r>
+      <w:r>
+        <w:t xml:space="preserve">for the virtual machine to cycle through. </w:t>
+      </w:r>
+      <w:r>
+        <w:t xml:space="preserve">The program counter in the virtual machine class is the index for which a </w:t>
+      </w:r>
+      <w:proofErr w:type="spellStart"/>
+      <w:r>
+        <w:t>ByteCode</w:t>
+      </w:r>
+      <w:proofErr w:type="spellEnd"/>
+      <w:r>
+        <w:t xml:space="preserve"> is executed. </w:t>
+      </w:r>
+      <w:r>
+        <w:t xml:space="preserve">A method in the </w:t>
+      </w:r>
+      <w:r>
+        <w:t xml:space="preserve">class </w:t>
+      </w:r>
+      <w:r>
+        <w:t>resolves the addresses for labels declared in cod program files.</w:t>
+      </w:r>
+      <w:r>
+        <w:t xml:space="preserve"> These labels are used as keys in a </w:t>
+      </w:r>
+      <w:proofErr w:type="spellStart"/>
+      <w:r>
+        <w:t>hashmap</w:t>
+      </w:r>
+      <w:proofErr w:type="spellEnd"/>
+      <w:r>
+        <w:t xml:space="preserve"> </w:t>
+      </w:r>
+      <w:r>
+        <w:t xml:space="preserve">pointing to an index in the program’s list. </w:t>
+      </w:r>
+      <w:r>
+        <w:t>When jumping, the virtual machine’s class program counter is set to the value corresponding to the label. Another way to jump in the program is using the return stack.</w:t>
+      </w:r>
+    </w:p>
+    <w:p>
+      <w:r>
+        <w:t xml:space="preserve">The virtual machine contains the return stack, it used to store the address from which a function was called from. When the CALL </w:t>
+      </w:r>
+      <w:proofErr w:type="spellStart"/>
+      <w:r>
+        <w:t>ByteCode</w:t>
+      </w:r>
+      <w:proofErr w:type="spellEnd"/>
+      <w:r>
+        <w:t xml:space="preserve"> is executed, the Virtual machine stores the value of the program counter in the return stack, and then sets it to the value returned by the </w:t>
+      </w:r>
+      <w:proofErr w:type="spellStart"/>
+      <w:r>
+        <w:t>hashmap</w:t>
+      </w:r>
+      <w:proofErr w:type="spellEnd"/>
+      <w:r>
+        <w:t xml:space="preserve">. </w:t>
+      </w:r>
+    </w:p>
+    <w:p>
+      <w:r>
+        <w:t xml:space="preserve">Through the virtual machine, </w:t>
+      </w:r>
+      <w:proofErr w:type="spellStart"/>
+      <w:r>
+        <w:t>ByteCodes</w:t>
+      </w:r>
+      <w:proofErr w:type="spellEnd"/>
+      <w:r>
+        <w:t xml:space="preserve"> can create new frame pointers, update the return address, check the frame boundary, and push and pop values from the frame stack.</w:t>
+      </w:r>
+    </w:p>
+    <w:p>
+      <w:r>
+        <w:t xml:space="preserve">There are </w:t>
+      </w:r>
+      <w:proofErr w:type="spellStart"/>
+      <w:r>
+        <w:t>ByteCodes</w:t>
+      </w:r>
+      <w:proofErr w:type="spellEnd"/>
+      <w:r>
+        <w:t xml:space="preserve"> that are not allowed to operate across frame boundaries. The virtual machine </w:t>
+      </w:r>
+      <w:proofErr w:type="gramStart"/>
+      <w:r>
+        <w:t>is able to</w:t>
+      </w:r>
+      <w:proofErr w:type="gramEnd"/>
+      <w:r>
+        <w:t xml:space="preserve"> check the size of a frame and determines whether a </w:t>
+      </w:r>
+      <w:proofErr w:type="spellStart"/>
+      <w:r>
+        <w:t>ByteCode</w:t>
+      </w:r>
+      <w:proofErr w:type="spellEnd"/>
+      <w:r>
+        <w:t xml:space="preserve"> is modifying values outside its scope. Frame pointers serve as scopes. The frame pointer stack stores the starting position of a frame to isolate function arguments from other variables in the program.</w:t>
+      </w:r>
+    </w:p>
+    <w:p/>
+    <w:p>
       <w:pPr>
         <w:pStyle w:val="Heading2"/>
       </w:pPr>
@@ -1332,6 +1505,35 @@
       <w:bookmarkEnd w:id="3"/>
     </w:p>
     <w:p>
+      <w:proofErr w:type="gramStart"/>
+      <w:r>
+        <w:t>A majority of</w:t>
+      </w:r>
+      <w:proofErr w:type="gramEnd"/>
+      <w:r>
+        <w:t xml:space="preserve"> the </w:t>
+      </w:r>
+      <w:proofErr w:type="spellStart"/>
+      <w:r>
+        <w:t>ByteCodes</w:t>
+      </w:r>
+      <w:proofErr w:type="spellEnd"/>
+      <w:r>
+        <w:t xml:space="preserve"> function as intended and can be printed in a readable format. </w:t>
+      </w:r>
+      <w:r>
+        <w:t xml:space="preserve">I was unable to complete the Dump function. This function would have output </w:t>
+      </w:r>
+      <w:proofErr w:type="spellStart"/>
+      <w:r>
+        <w:t>ByteCodes</w:t>
+      </w:r>
+      <w:proofErr w:type="spellEnd"/>
+      <w:r>
+        <w:t xml:space="preserve"> during their execution.</w:t>
+      </w:r>
+    </w:p>
+    <w:p>
       <w:pPr>
         <w:pStyle w:val="Heading1"/>
       </w:pPr>
@@ -1343,10 +1545,35 @@
     </w:p>
     <w:p>
       <w:pPr>
+        <w:pStyle w:val="ListParagraph"/>
+        <w:numPr>
+          <w:ilvl w:val="0"/>
+          <w:numId w:val="4"/>
+        </w:numPr>
+      </w:pPr>
+      <w:r>
+        <w:t>Java 14.0.2</w:t>
+      </w:r>
+    </w:p>
+    <w:p>
+      <w:pPr>
+        <w:pStyle w:val="ListParagraph"/>
+        <w:numPr>
+          <w:ilvl w:val="0"/>
+          <w:numId w:val="4"/>
+        </w:numPr>
+      </w:pPr>
+      <w:r>
+        <w:t>IntelliJ IDEA</w:t>
+      </w:r>
+    </w:p>
+    <w:p>
+      <w:pPr>
         <w:pStyle w:val="Heading1"/>
       </w:pPr>
       <w:bookmarkStart w:id="5" w:name="_Toc522827693"/>
       <w:r>
+        <w:lastRenderedPageBreak/>
         <w:t>How to Build/Import your Project</w:t>
       </w:r>
       <w:bookmarkEnd w:id="5"/>
@@ -1360,6 +1587,52 @@
         <w:t>How to Run your Project</w:t>
       </w:r>
       <w:bookmarkEnd w:id="6"/>
+    </w:p>
+    <w:p>
+      <w:pPr>
+        <w:pStyle w:val="ListParagraph"/>
+        <w:numPr>
+          <w:ilvl w:val="0"/>
+          <w:numId w:val="5"/>
+        </w:numPr>
+      </w:pPr>
+      <w:r>
+        <w:t>Put name of cod file as argument for program</w:t>
+      </w:r>
+    </w:p>
+    <w:p>
+      <w:pPr>
+        <w:pStyle w:val="ListParagraph"/>
+        <w:numPr>
+          <w:ilvl w:val="0"/>
+          <w:numId w:val="5"/>
+        </w:numPr>
+      </w:pPr>
+      <w:r>
+        <w:t xml:space="preserve">Use Interpreter.java as main </w:t>
+      </w:r>
+      <w:proofErr w:type="gramStart"/>
+      <w:r>
+        <w:t>class</w:t>
+      </w:r>
+      <w:proofErr w:type="gramEnd"/>
+    </w:p>
+    <w:p>
+      <w:pPr>
+        <w:pStyle w:val="ListParagraph"/>
+        <w:numPr>
+          <w:ilvl w:val="0"/>
+          <w:numId w:val="5"/>
+        </w:numPr>
+      </w:pPr>
+      <w:r>
+        <w:t xml:space="preserve">Build and </w:t>
+      </w:r>
+      <w:proofErr w:type="gramStart"/>
+      <w:r>
+        <w:t>run</w:t>
+      </w:r>
+      <w:proofErr w:type="gramEnd"/>
     </w:p>
     <w:p>
       <w:pPr>
@@ -1424,6 +1697,95 @@
 <file path=word/numbering.xml><?xml version="1.0" encoding="utf-8"?>
 <w:numbering xmlns:wpc="http://schemas.microsoft.com/office/word/2010/wordprocessingCanvas" xmlns:cx="http://schemas.microsoft.com/office/drawing/2014/chartex" xmlns:cx1="http://schemas.microsoft.com/office/drawing/2015/9/8/chartex" xmlns:cx2="http://schemas.microsoft.com/office/drawing/2015/10/21/chartex" xmlns:cx3="http://schemas.microsoft.com/office/drawing/2016/5/9/chartex" xmlns:cx4="http://schemas.microsoft.com/office/drawing/2016/5/10/chartex" xmlns:cx5="http://schemas.microsoft.com/office/drawing/2016/5/11/chartex" xmlns:cx6="http://schemas.microsoft.com/office/drawing/2016/5/12/chartex" xmlns:cx7="http://schemas.microsoft.com/office/drawing/2016/5/13/chartex" xmlns:cx8="http://schemas.microsoft.com/office/drawing/2016/5/14/chartex" xmlns:mc="http://schemas.openxmlformats.org/markup-compatibility/2006" xmlns:aink="http://schemas.microsoft.com/office/drawing/2016/ink" xmlns:am3d="http://schemas.microsoft.com/office/drawing/2017/model3d" xmlns:o="urn:schemas-microsoft-com:office:office" xmlns:oel="http://schemas.microsoft.com/office/2019/extlst" xmlns:r="http://schemas.openxmlformats.org/officeDocument/2006/relationships" xmlns:m="http://schemas.openxmlformats.org/officeDocument/2006/math" xmlns:v="urn:schemas-microsoft-com:vml" xmlns:wp14="http://schemas.microsoft.com/office/word/2010/wordprocessingDrawing" xmlns:wp="http://schemas.openxmlformats.org/drawingml/2006/wordprocessingDrawing" xmlns:w10="urn:schemas-microsoft-com:office:word" xmlns:w="http://schemas.openxmlformats.org/wordprocessingml/2006/main" xmlns:w14="http://schemas.microsoft.com/office/word/2010/wordml" xmlns:w15="http://schemas.microsoft.com/office/word/2012/wordml" xmlns:w16cex="http://schemas.microsoft.com/office/word/2018/wordml/cex" xmlns:w16cid="http://schemas.microsoft.com/office/word/2016/wordml/cid" xmlns:w16="http://schemas.microsoft.com/office/word/2018/wordml" xmlns:w16sdtdh="http://schemas.microsoft.com/office/word/2020/wordml/sdtdatahash" xmlns:w16se="http://schemas.microsoft.com/office/word/2015/wordml/symex" xmlns:wpg="http://schemas.microsoft.com/office/word/2010/wordprocessingGroup" xmlns:wpi="http://schemas.microsoft.com/office/word/2010/wordprocessingInk" xmlns:wne="http://schemas.microsoft.com/office/word/2006/wordml" xmlns:wps="http://schemas.microsoft.com/office/word/2010/wordprocessingShape" mc:Ignorable="w14 w15 w16se w16cid w16 w16cex w16sdtdh wp14">
   <w:abstractNum w:abstractNumId="0" w15:restartNumberingAfterBreak="0">
+    <w:nsid w:val="174A25F3"/>
+    <w:multiLevelType w:val="hybridMultilevel"/>
+    <w:tmpl w:val="C1C8A5BA"/>
+    <w:lvl w:ilvl="0" w:tplc="04090019">
+      <w:start w:val="1"/>
+      <w:numFmt w:val="lowerLetter"/>
+      <w:lvlText w:val="%1."/>
+      <w:lvlJc w:val="left"/>
+      <w:pPr>
+        <w:ind w:left="720" w:hanging="360"/>
+      </w:pPr>
+      <w:rPr>
+        <w:rFonts w:hint="default"/>
+      </w:rPr>
+    </w:lvl>
+    <w:lvl w:ilvl="1" w:tplc="04090019" w:tentative="1">
+      <w:start w:val="1"/>
+      <w:numFmt w:val="lowerLetter"/>
+      <w:lvlText w:val="%2."/>
+      <w:lvlJc w:val="left"/>
+      <w:pPr>
+        <w:ind w:left="1440" w:hanging="360"/>
+      </w:pPr>
+    </w:lvl>
+    <w:lvl w:ilvl="2" w:tplc="0409001B" w:tentative="1">
+      <w:start w:val="1"/>
+      <w:numFmt w:val="lowerRoman"/>
+      <w:lvlText w:val="%3."/>
+      <w:lvlJc w:val="right"/>
+      <w:pPr>
+        <w:ind w:left="2160" w:hanging="180"/>
+      </w:pPr>
+    </w:lvl>
+    <w:lvl w:ilvl="3" w:tplc="0409000F" w:tentative="1">
+      <w:start w:val="1"/>
+      <w:numFmt w:val="decimal"/>
+      <w:lvlText w:val="%4."/>
+      <w:lvlJc w:val="left"/>
+      <w:pPr>
+        <w:ind w:left="2880" w:hanging="360"/>
+      </w:pPr>
+    </w:lvl>
+    <w:lvl w:ilvl="4" w:tplc="04090019" w:tentative="1">
+      <w:start w:val="1"/>
+      <w:numFmt w:val="lowerLetter"/>
+      <w:lvlText w:val="%5."/>
+      <w:lvlJc w:val="left"/>
+      <w:pPr>
+        <w:ind w:left="3600" w:hanging="360"/>
+      </w:pPr>
+    </w:lvl>
+    <w:lvl w:ilvl="5" w:tplc="0409001B" w:tentative="1">
+      <w:start w:val="1"/>
+      <w:numFmt w:val="lowerRoman"/>
+      <w:lvlText w:val="%6."/>
+      <w:lvlJc w:val="right"/>
+      <w:pPr>
+        <w:ind w:left="4320" w:hanging="180"/>
+      </w:pPr>
+    </w:lvl>
+    <w:lvl w:ilvl="6" w:tplc="0409000F" w:tentative="1">
+      <w:start w:val="1"/>
+      <w:numFmt w:val="decimal"/>
+      <w:lvlText w:val="%7."/>
+      <w:lvlJc w:val="left"/>
+      <w:pPr>
+        <w:ind w:left="5040" w:hanging="360"/>
+      </w:pPr>
+    </w:lvl>
+    <w:lvl w:ilvl="7" w:tplc="04090019" w:tentative="1">
+      <w:start w:val="1"/>
+      <w:numFmt w:val="lowerLetter"/>
+      <w:lvlText w:val="%8."/>
+      <w:lvlJc w:val="left"/>
+      <w:pPr>
+        <w:ind w:left="5760" w:hanging="360"/>
+      </w:pPr>
+    </w:lvl>
+    <w:lvl w:ilvl="8" w:tplc="0409001B" w:tentative="1">
+      <w:start w:val="1"/>
+      <w:numFmt w:val="lowerRoman"/>
+      <w:lvlText w:val="%9."/>
+      <w:lvlJc w:val="right"/>
+      <w:pPr>
+        <w:ind w:left="6480" w:hanging="180"/>
+      </w:pPr>
+    </w:lvl>
+  </w:abstractNum>
+  <w:abstractNum w:abstractNumId="1" w15:restartNumberingAfterBreak="0">
     <w:nsid w:val="37003AF2"/>
     <w:multiLevelType w:val="hybridMultilevel"/>
     <w:tmpl w:val="3214B848"/>
@@ -1509,7 +1871,96 @@
       </w:pPr>
     </w:lvl>
   </w:abstractNum>
-  <w:abstractNum w:abstractNumId="1" w15:restartNumberingAfterBreak="0">
+  <w:abstractNum w:abstractNumId="2" w15:restartNumberingAfterBreak="0">
+    <w:nsid w:val="43461577"/>
+    <w:multiLevelType w:val="hybridMultilevel"/>
+    <w:tmpl w:val="B2E0B5D0"/>
+    <w:lvl w:ilvl="0" w:tplc="04090019">
+      <w:start w:val="1"/>
+      <w:numFmt w:val="lowerLetter"/>
+      <w:lvlText w:val="%1."/>
+      <w:lvlJc w:val="left"/>
+      <w:pPr>
+        <w:ind w:left="720" w:hanging="360"/>
+      </w:pPr>
+      <w:rPr>
+        <w:rFonts w:hint="default"/>
+      </w:rPr>
+    </w:lvl>
+    <w:lvl w:ilvl="1" w:tplc="04090019" w:tentative="1">
+      <w:start w:val="1"/>
+      <w:numFmt w:val="lowerLetter"/>
+      <w:lvlText w:val="%2."/>
+      <w:lvlJc w:val="left"/>
+      <w:pPr>
+        <w:ind w:left="1440" w:hanging="360"/>
+      </w:pPr>
+    </w:lvl>
+    <w:lvl w:ilvl="2" w:tplc="0409001B" w:tentative="1">
+      <w:start w:val="1"/>
+      <w:numFmt w:val="lowerRoman"/>
+      <w:lvlText w:val="%3."/>
+      <w:lvlJc w:val="right"/>
+      <w:pPr>
+        <w:ind w:left="2160" w:hanging="180"/>
+      </w:pPr>
+    </w:lvl>
+    <w:lvl w:ilvl="3" w:tplc="0409000F" w:tentative="1">
+      <w:start w:val="1"/>
+      <w:numFmt w:val="decimal"/>
+      <w:lvlText w:val="%4."/>
+      <w:lvlJc w:val="left"/>
+      <w:pPr>
+        <w:ind w:left="2880" w:hanging="360"/>
+      </w:pPr>
+    </w:lvl>
+    <w:lvl w:ilvl="4" w:tplc="04090019" w:tentative="1">
+      <w:start w:val="1"/>
+      <w:numFmt w:val="lowerLetter"/>
+      <w:lvlText w:val="%5."/>
+      <w:lvlJc w:val="left"/>
+      <w:pPr>
+        <w:ind w:left="3600" w:hanging="360"/>
+      </w:pPr>
+    </w:lvl>
+    <w:lvl w:ilvl="5" w:tplc="0409001B" w:tentative="1">
+      <w:start w:val="1"/>
+      <w:numFmt w:val="lowerRoman"/>
+      <w:lvlText w:val="%6."/>
+      <w:lvlJc w:val="right"/>
+      <w:pPr>
+        <w:ind w:left="4320" w:hanging="180"/>
+      </w:pPr>
+    </w:lvl>
+    <w:lvl w:ilvl="6" w:tplc="0409000F" w:tentative="1">
+      <w:start w:val="1"/>
+      <w:numFmt w:val="decimal"/>
+      <w:lvlText w:val="%7."/>
+      <w:lvlJc w:val="left"/>
+      <w:pPr>
+        <w:ind w:left="5040" w:hanging="360"/>
+      </w:pPr>
+    </w:lvl>
+    <w:lvl w:ilvl="7" w:tplc="04090019" w:tentative="1">
+      <w:start w:val="1"/>
+      <w:numFmt w:val="lowerLetter"/>
+      <w:lvlText w:val="%8."/>
+      <w:lvlJc w:val="left"/>
+      <w:pPr>
+        <w:ind w:left="5760" w:hanging="360"/>
+      </w:pPr>
+    </w:lvl>
+    <w:lvl w:ilvl="8" w:tplc="0409001B" w:tentative="1">
+      <w:start w:val="1"/>
+      <w:numFmt w:val="lowerRoman"/>
+      <w:lvlText w:val="%9."/>
+      <w:lvlJc w:val="right"/>
+      <w:pPr>
+        <w:ind w:left="6480" w:hanging="180"/>
+      </w:pPr>
+    </w:lvl>
+  </w:abstractNum>
+  <w:abstractNum w:abstractNumId="3" w15:restartNumberingAfterBreak="0">
     <w:nsid w:val="48442EEC"/>
     <w:multiLevelType w:val="multilevel"/>
     <w:tmpl w:val="04090025"/>
@@ -1604,7 +2055,7 @@
       </w:pPr>
     </w:lvl>
   </w:abstractNum>
-  <w:abstractNum w:abstractNumId="2" w15:restartNumberingAfterBreak="0">
+  <w:abstractNum w:abstractNumId="4" w15:restartNumberingAfterBreak="0">
     <w:nsid w:val="6E8D5C80"/>
     <w:multiLevelType w:val="multilevel"/>
     <w:tmpl w:val="6A84AEC4"/>
@@ -1692,13 +2143,19 @@
     </w:lvl>
   </w:abstractNum>
   <w:num w:numId="1" w16cid:durableId="1570732160">
+    <w:abstractNumId w:val="1"/>
+  </w:num>
+  <w:num w:numId="2" w16cid:durableId="1389260910">
+    <w:abstractNumId w:val="4"/>
+  </w:num>
+  <w:num w:numId="3" w16cid:durableId="1251624620">
+    <w:abstractNumId w:val="3"/>
+  </w:num>
+  <w:num w:numId="4" w16cid:durableId="867840979">
     <w:abstractNumId w:val="0"/>
   </w:num>
-  <w:num w:numId="2" w16cid:durableId="1389260910">
+  <w:num w:numId="5" w16cid:durableId="1789078402">
     <w:abstractNumId w:val="2"/>
-  </w:num>
-  <w:num w:numId="3" w16cid:durableId="1251624620">
-    <w:abstractNumId w:val="1"/>
   </w:num>
 </w:numbering>
 </file>
@@ -2553,6 +3010,17 @@
       <w:u w:val="single"/>
     </w:rPr>
   </w:style>
+  <w:style w:type="paragraph" w:styleId="ListParagraph">
+    <w:name w:val="List Paragraph"/>
+    <w:basedOn w:val="Normal"/>
+    <w:uiPriority w:val="34"/>
+    <w:qFormat/>
+    <w:rsid w:val="00CC7197"/>
+    <w:pPr>
+      <w:ind w:left="720"/>
+      <w:contextualSpacing/>
+    </w:pPr>
+  </w:style>
 </w:styles>
 </file>
 

</xml_diff>